<commit_message>
Sprint review week 1
</commit_message>
<xml_diff>
--- a/Document/Sprint/Sprint review week 1.docx
+++ b/Document/Sprint/Sprint review week 1.docx
@@ -18,13 +18,282 @@
     </w:p>
     <w:p>
       <w:pPr>
-        <w:pStyle w:val="Geenafstand"/>
-        <w:rPr>
-          <w:lang w:val="en-US"/>
-        </w:rPr>
-      </w:pPr>
+        <w:rPr>
+          <w:lang w:val="en-US"/>
+        </w:rPr>
+      </w:pPr>
+    </w:p>
+    <w:p>
+      <w:pPr>
+        <w:pStyle w:val="Geenafstand"/>
+        <w:rPr>
+          <w:lang w:val="en-US"/>
+        </w:rPr>
+      </w:pPr>
+      <w:r>
+        <w:rPr>
+          <w:lang w:val="en-US"/>
+        </w:rPr>
+        <w:t>This was the first week of the project. The first day was to set up the project, meet each other and make to make the group contract. For the requirements of the week, we already have the code. We have chosen the code of the individual assignment from Mikhail.</w:t>
+      </w:r>
+    </w:p>
+    <w:p>
+      <w:pPr>
+        <w:pStyle w:val="Geenafstand"/>
+        <w:rPr>
+          <w:lang w:val="en-US"/>
+        </w:rPr>
+      </w:pPr>
+      <w:r>
+        <w:rPr>
+          <w:lang w:val="en-US"/>
+        </w:rPr>
+        <w:t>The things we have done during the rest of the week, we will list below.</w:t>
+      </w:r>
+    </w:p>
+    <w:p>
+      <w:pPr>
+        <w:pStyle w:val="Geenafstand"/>
+        <w:rPr>
+          <w:lang w:val="en-US"/>
+        </w:rPr>
+      </w:pPr>
+    </w:p>
+    <w:p>
+      <w:pPr>
+        <w:pStyle w:val="Kop1"/>
+        <w:rPr>
+          <w:lang w:val="en-US"/>
+        </w:rPr>
+      </w:pPr>
+      <w:r>
+        <w:rPr>
+          <w:lang w:val="en-US"/>
+        </w:rPr>
+        <w:t>Tasks completed</w:t>
+      </w:r>
+    </w:p>
+    <w:p>
+      <w:pPr>
+        <w:pStyle w:val="Geenafstand"/>
+        <w:numPr>
+          <w:ilvl w:val="0"/>
+          <w:numId w:val="1"/>
+        </w:numPr>
+        <w:rPr>
+          <w:lang w:val="en-US"/>
+        </w:rPr>
+      </w:pPr>
+      <w:r>
+        <w:rPr>
+          <w:lang w:val="en-US"/>
+        </w:rPr>
+        <w:t>Agenda meeting Friday</w:t>
+      </w:r>
+    </w:p>
+    <w:p>
+      <w:pPr>
+        <w:pStyle w:val="Geenafstand"/>
+        <w:numPr>
+          <w:ilvl w:val="0"/>
+          <w:numId w:val="1"/>
+        </w:numPr>
+        <w:rPr>
+          <w:lang w:val="en-US"/>
+        </w:rPr>
+      </w:pPr>
+      <w:r>
+        <w:rPr>
+          <w:lang w:val="en-US"/>
+        </w:rPr>
+        <w:t>Reading the manual group assignment</w:t>
+      </w:r>
+    </w:p>
+    <w:p>
+      <w:pPr>
+        <w:pStyle w:val="Geenafstand"/>
+        <w:numPr>
+          <w:ilvl w:val="0"/>
+          <w:numId w:val="1"/>
+        </w:numPr>
+        <w:rPr>
+          <w:lang w:val="en-US"/>
+        </w:rPr>
+      </w:pPr>
+      <w:r>
+        <w:rPr>
+          <w:lang w:val="en-US"/>
+        </w:rPr>
+        <w:t>Add comments to the code</w:t>
+      </w:r>
+    </w:p>
+    <w:p>
+      <w:pPr>
+        <w:pStyle w:val="Geenafstand"/>
+        <w:numPr>
+          <w:ilvl w:val="0"/>
+          <w:numId w:val="1"/>
+        </w:numPr>
+        <w:rPr>
+          <w:lang w:val="en-US"/>
+        </w:rPr>
+      </w:pPr>
+      <w:r>
+        <w:rPr>
+          <w:lang w:val="en-US"/>
+        </w:rPr>
+        <w:t xml:space="preserve">Implemented basic modules for the </w:t>
+      </w:r>
+      <w:proofErr w:type="spellStart"/>
+      <w:r>
+        <w:rPr>
+          <w:lang w:val="en-US"/>
+        </w:rPr>
+        <w:t>Protoss</w:t>
+      </w:r>
+      <w:proofErr w:type="spellEnd"/>
+      <w:r>
+        <w:rPr>
+          <w:lang w:val="en-US"/>
+        </w:rPr>
+        <w:t xml:space="preserve"> Forge building</w:t>
+      </w:r>
+    </w:p>
+    <w:p>
+      <w:pPr>
+        <w:pStyle w:val="Geenafstand"/>
+        <w:numPr>
+          <w:ilvl w:val="0"/>
+          <w:numId w:val="1"/>
+        </w:numPr>
+        <w:rPr>
+          <w:lang w:val="en-US"/>
+        </w:rPr>
+      </w:pPr>
+      <w:r>
+        <w:rPr>
+          <w:lang w:val="en-US"/>
+        </w:rPr>
+        <w:t>Fixed some issues with the setup and the repo</w:t>
+      </w:r>
+    </w:p>
+    <w:p>
+      <w:pPr>
+        <w:pStyle w:val="Geenafstand"/>
+        <w:numPr>
+          <w:ilvl w:val="0"/>
+          <w:numId w:val="1"/>
+        </w:numPr>
+        <w:rPr>
+          <w:lang w:val="en-US"/>
+        </w:rPr>
+      </w:pPr>
+      <w:r>
+        <w:rPr>
+          <w:lang w:val="en-US"/>
+        </w:rPr>
+        <w:t>Implemented to build Zealots</w:t>
+      </w:r>
+    </w:p>
+    <w:p>
+      <w:pPr>
+        <w:pStyle w:val="Geenafstand"/>
+        <w:numPr>
+          <w:ilvl w:val="0"/>
+          <w:numId w:val="1"/>
+        </w:numPr>
+        <w:rPr>
+          <w:lang w:val="en-US"/>
+        </w:rPr>
+      </w:pPr>
+      <w:r>
+        <w:rPr>
+          <w:lang w:val="en-US"/>
+        </w:rPr>
+        <w:t>Implemented to build gateways</w:t>
+      </w:r>
+    </w:p>
+    <w:p>
+      <w:pPr>
+        <w:pStyle w:val="Geenafstand"/>
+        <w:numPr>
+          <w:ilvl w:val="0"/>
+          <w:numId w:val="1"/>
+        </w:numPr>
+        <w:rPr>
+          <w:lang w:val="en-US"/>
+        </w:rPr>
+      </w:pPr>
+      <w:r>
+        <w:rPr>
+          <w:lang w:val="en-US"/>
+        </w:rPr>
+        <w:t>Google doc for personal information and log hours</w:t>
+      </w:r>
+    </w:p>
+    <w:p>
+      <w:pPr>
+        <w:pStyle w:val="Geenafstand"/>
+        <w:rPr>
+          <w:lang w:val="en-US"/>
+        </w:rPr>
+      </w:pPr>
+    </w:p>
+    <w:p>
+      <w:pPr>
+        <w:pStyle w:val="Geenafstand"/>
+        <w:rPr>
+          <w:lang w:val="en-US"/>
+        </w:rPr>
+      </w:pPr>
+      <w:r>
+        <w:rPr>
+          <w:lang w:val="en-US"/>
+        </w:rPr>
+        <w:t>The communication we use is described in the contract, this week</w:t>
+      </w:r>
+      <w:r>
+        <w:rPr>
+          <w:lang w:val="en-US"/>
+        </w:rPr>
+        <w:t xml:space="preserve"> </w:t>
+      </w:r>
+      <w:r>
+        <w:rPr>
+          <w:lang w:val="en-US"/>
+        </w:rPr>
+        <w:t xml:space="preserve">has been great at this aspect. The communication went smooth in- and outside </w:t>
+      </w:r>
+      <w:r>
+        <w:rPr>
+          <w:lang w:val="en-US"/>
+        </w:rPr>
+        <w:t>contact hours</w:t>
+      </w:r>
+      <w:r>
+        <w:rPr>
+          <w:lang w:val="en-US"/>
+        </w:rPr>
+        <w:t>.</w:t>
+      </w:r>
       <w:bookmarkStart w:id="0" w:name="_GoBack"/>
       <w:bookmarkEnd w:id="0"/>
+    </w:p>
+    <w:p>
+      <w:pPr>
+        <w:pStyle w:val="Geenafstand"/>
+        <w:rPr>
+          <w:lang w:val="en-US"/>
+        </w:rPr>
+      </w:pPr>
+    </w:p>
+    <w:p>
+      <w:pPr>
+        <w:pStyle w:val="Geenafstand"/>
+        <w:rPr>
+          <w:lang w:val="en-US"/>
+        </w:rPr>
+      </w:pPr>
     </w:p>
     <w:sectPr>
       <w:pgSz w:w="11906" w:h="16838"/>
@@ -34,6 +303,127 @@
     </w:sectPr>
   </w:body>
 </w:document>
+</file>
+
+<file path=word/numbering.xml><?xml version="1.0" encoding="utf-8"?>
+<w:numbering xmlns:wpc="http://schemas.microsoft.com/office/word/2010/wordprocessingCanvas" xmlns:cx="http://schemas.microsoft.com/office/drawing/2014/chartex" xmlns:cx1="http://schemas.microsoft.com/office/drawing/2015/9/8/chartex" xmlns:cx2="http://schemas.microsoft.com/office/drawing/2015/10/21/chartex" xmlns:cx3="http://schemas.microsoft.com/office/drawing/2016/5/9/chartex" xmlns:cx4="http://schemas.microsoft.com/office/drawing/2016/5/10/chartex" xmlns:cx5="http://schemas.microsoft.com/office/drawing/2016/5/11/chartex" xmlns:cx6="http://schemas.microsoft.com/office/drawing/2016/5/12/chartex" xmlns:cx7="http://schemas.microsoft.com/office/drawing/2016/5/13/chartex" xmlns:cx8="http://schemas.microsoft.com/office/drawing/2016/5/14/chartex" xmlns:mc="http://schemas.openxmlformats.org/markup-compatibility/2006" xmlns:o="urn:schemas-microsoft-com:office:office" xmlns:r="http://schemas.openxmlformats.org/officeDocument/2006/relationships" xmlns:m="http://schemas.openxmlformats.org/officeDocument/2006/math" xmlns:v="urn:schemas-microsoft-com:vml" xmlns:wp14="http://schemas.microsoft.com/office/word/2010/wordprocessingDrawing" xmlns:wp="http://schemas.openxmlformats.org/drawingml/2006/wordprocessingDrawing" xmlns:w10="urn:schemas-microsoft-com:office:word" xmlns:w="http://schemas.openxmlformats.org/wordprocessingml/2006/main" xmlns:w14="http://schemas.microsoft.com/office/word/2010/wordml" xmlns:w15="http://schemas.microsoft.com/office/word/2012/wordml" xmlns:w16se="http://schemas.microsoft.com/office/word/2015/wordml/symex" xmlns:wpg="http://schemas.microsoft.com/office/word/2010/wordprocessingGroup" xmlns:wpi="http://schemas.microsoft.com/office/word/2010/wordprocessingInk" xmlns:wne="http://schemas.microsoft.com/office/word/2006/wordml" xmlns:wps="http://schemas.microsoft.com/office/word/2010/wordprocessingShape" mc:Ignorable="w14 w15 w16se wp14">
+  <w:abstractNum w:abstractNumId="0" w15:restartNumberingAfterBreak="0">
+    <w:nsid w:val="4F885588"/>
+    <w:multiLevelType w:val="hybridMultilevel"/>
+    <w:tmpl w:val="334E8A74"/>
+    <w:lvl w:ilvl="0" w:tplc="04130001">
+      <w:start w:val="1"/>
+      <w:numFmt w:val="bullet"/>
+      <w:lvlText w:val=""/>
+      <w:lvlJc w:val="left"/>
+      <w:pPr>
+        <w:ind w:left="720" w:hanging="360"/>
+      </w:pPr>
+      <w:rPr>
+        <w:rFonts w:ascii="Symbol" w:hAnsi="Symbol" w:hint="default"/>
+      </w:rPr>
+    </w:lvl>
+    <w:lvl w:ilvl="1" w:tplc="04130003" w:tentative="1">
+      <w:start w:val="1"/>
+      <w:numFmt w:val="bullet"/>
+      <w:lvlText w:val="o"/>
+      <w:lvlJc w:val="left"/>
+      <w:pPr>
+        <w:ind w:left="1440" w:hanging="360"/>
+      </w:pPr>
+      <w:rPr>
+        <w:rFonts w:ascii="Courier New" w:hAnsi="Courier New" w:cs="Courier New" w:hint="default"/>
+      </w:rPr>
+    </w:lvl>
+    <w:lvl w:ilvl="2" w:tplc="04130005" w:tentative="1">
+      <w:start w:val="1"/>
+      <w:numFmt w:val="bullet"/>
+      <w:lvlText w:val=""/>
+      <w:lvlJc w:val="left"/>
+      <w:pPr>
+        <w:ind w:left="2160" w:hanging="360"/>
+      </w:pPr>
+      <w:rPr>
+        <w:rFonts w:ascii="Wingdings" w:hAnsi="Wingdings" w:hint="default"/>
+      </w:rPr>
+    </w:lvl>
+    <w:lvl w:ilvl="3" w:tplc="04130001" w:tentative="1">
+      <w:start w:val="1"/>
+      <w:numFmt w:val="bullet"/>
+      <w:lvlText w:val=""/>
+      <w:lvlJc w:val="left"/>
+      <w:pPr>
+        <w:ind w:left="2880" w:hanging="360"/>
+      </w:pPr>
+      <w:rPr>
+        <w:rFonts w:ascii="Symbol" w:hAnsi="Symbol" w:hint="default"/>
+      </w:rPr>
+    </w:lvl>
+    <w:lvl w:ilvl="4" w:tplc="04130003" w:tentative="1">
+      <w:start w:val="1"/>
+      <w:numFmt w:val="bullet"/>
+      <w:lvlText w:val="o"/>
+      <w:lvlJc w:val="left"/>
+      <w:pPr>
+        <w:ind w:left="3600" w:hanging="360"/>
+      </w:pPr>
+      <w:rPr>
+        <w:rFonts w:ascii="Courier New" w:hAnsi="Courier New" w:cs="Courier New" w:hint="default"/>
+      </w:rPr>
+    </w:lvl>
+    <w:lvl w:ilvl="5" w:tplc="04130005" w:tentative="1">
+      <w:start w:val="1"/>
+      <w:numFmt w:val="bullet"/>
+      <w:lvlText w:val=""/>
+      <w:lvlJc w:val="left"/>
+      <w:pPr>
+        <w:ind w:left="4320" w:hanging="360"/>
+      </w:pPr>
+      <w:rPr>
+        <w:rFonts w:ascii="Wingdings" w:hAnsi="Wingdings" w:hint="default"/>
+      </w:rPr>
+    </w:lvl>
+    <w:lvl w:ilvl="6" w:tplc="04130001" w:tentative="1">
+      <w:start w:val="1"/>
+      <w:numFmt w:val="bullet"/>
+      <w:lvlText w:val=""/>
+      <w:lvlJc w:val="left"/>
+      <w:pPr>
+        <w:ind w:left="5040" w:hanging="360"/>
+      </w:pPr>
+      <w:rPr>
+        <w:rFonts w:ascii="Symbol" w:hAnsi="Symbol" w:hint="default"/>
+      </w:rPr>
+    </w:lvl>
+    <w:lvl w:ilvl="7" w:tplc="04130003" w:tentative="1">
+      <w:start w:val="1"/>
+      <w:numFmt w:val="bullet"/>
+      <w:lvlText w:val="o"/>
+      <w:lvlJc w:val="left"/>
+      <w:pPr>
+        <w:ind w:left="5760" w:hanging="360"/>
+      </w:pPr>
+      <w:rPr>
+        <w:rFonts w:ascii="Courier New" w:hAnsi="Courier New" w:cs="Courier New" w:hint="default"/>
+      </w:rPr>
+    </w:lvl>
+    <w:lvl w:ilvl="8" w:tplc="04130005" w:tentative="1">
+      <w:start w:val="1"/>
+      <w:numFmt w:val="bullet"/>
+      <w:lvlText w:val=""/>
+      <w:lvlJc w:val="left"/>
+      <w:pPr>
+        <w:ind w:left="6480" w:hanging="360"/>
+      </w:pPr>
+      <w:rPr>
+        <w:rFonts w:ascii="Wingdings" w:hAnsi="Wingdings" w:hint="default"/>
+      </w:rPr>
+    </w:lvl>
+  </w:abstractNum>
+  <w:num w:numId="1">
+    <w:abstractNumId w:val="0"/>
+  </w:num>
+</w:numbering>
 </file>
 
 <file path=word/styles.xml><?xml version="1.0" encoding="utf-8"?>
@@ -433,6 +823,27 @@
     <w:name w:val="Normal"/>
     <w:qFormat/>
   </w:style>
+  <w:style w:type="paragraph" w:styleId="Kop1">
+    <w:name w:val="heading 1"/>
+    <w:basedOn w:val="Standaard"/>
+    <w:next w:val="Standaard"/>
+    <w:link w:val="Kop1Char"/>
+    <w:uiPriority w:val="9"/>
+    <w:qFormat/>
+    <w:rsid w:val="00E1752F"/>
+    <w:pPr>
+      <w:keepNext/>
+      <w:keepLines/>
+      <w:spacing w:before="240" w:after="0"/>
+      <w:outlineLvl w:val="0"/>
+    </w:pPr>
+    <w:rPr>
+      <w:rFonts w:asciiTheme="majorHAnsi" w:eastAsiaTheme="majorEastAsia" w:hAnsiTheme="majorHAnsi" w:cstheme="majorBidi"/>
+      <w:color w:val="2F5496" w:themeColor="accent1" w:themeShade="BF"/>
+      <w:sz w:val="32"/>
+      <w:szCs w:val="32"/>
+    </w:rPr>
+  </w:style>
   <w:style w:type="character" w:default="1" w:styleId="Standaardalinea-lettertype">
     <w:name w:val="Default Paragraph Font"/>
     <w:uiPriority w:val="1"/>
@@ -502,6 +913,19 @@
     <w:pPr>
       <w:spacing w:after="0" w:line="240" w:lineRule="auto"/>
     </w:pPr>
+  </w:style>
+  <w:style w:type="character" w:customStyle="1" w:styleId="Kop1Char">
+    <w:name w:val="Kop 1 Char"/>
+    <w:basedOn w:val="Standaardalinea-lettertype"/>
+    <w:link w:val="Kop1"/>
+    <w:uiPriority w:val="9"/>
+    <w:rsid w:val="00E1752F"/>
+    <w:rPr>
+      <w:rFonts w:asciiTheme="majorHAnsi" w:eastAsiaTheme="majorEastAsia" w:hAnsiTheme="majorHAnsi" w:cstheme="majorBidi"/>
+      <w:color w:val="2F5496" w:themeColor="accent1" w:themeShade="BF"/>
+      <w:sz w:val="32"/>
+      <w:szCs w:val="32"/>
+    </w:rPr>
   </w:style>
 </w:styles>
 </file>

</xml_diff>